<commit_message>
Update Proyecto aplicaciones Móviles.docx
</commit_message>
<xml_diff>
--- a/Proyecto/Proyecto aplicaciones Móviles.docx
+++ b/Proyecto/Proyecto aplicaciones Móviles.docx
@@ -9,6 +9,8 @@
       <w:r>
         <w:t>Proyecto aplicaciones Móviles</w:t>
       </w:r>
+      <w:bookmarkStart w:id="0" w:name="_GoBack"/>
+      <w:bookmarkEnd w:id="0"/>
     </w:p>
     <w:p>
       <w:r>
@@ -48,12 +50,9 @@
         <w:t>extraídos</w:t>
       </w:r>
       <w:r>
-        <w:t xml:space="preserve"> de la Api </w:t>
+        <w:t xml:space="preserve"> de la Api  (</w:t>
       </w:r>
-      <w:r>
-        <w:t xml:space="preserve"> (</w:t>
-      </w:r>
-      <w:hyperlink r:id="rId5" w:history="1">
+      <w:hyperlink r:id="rId7" w:history="1">
         <w:r>
           <w:rPr>
             <w:rStyle w:val="Hipervnculo"/>
@@ -62,18 +61,7 @@
         </w:r>
       </w:hyperlink>
       <w:r>
-        <w:t>)</w:t>
-      </w:r>
-      <w:r>
-        <w:t xml:space="preserve"> y como </w:t>
-      </w:r>
-      <w:proofErr w:type="spellStart"/>
-      <w:r>
-        <w:t>crud</w:t>
-      </w:r>
-      <w:proofErr w:type="spellEnd"/>
-      <w:r>
-        <w:t xml:space="preserve"> local</w:t>
+        <w:t>) y como crud local</w:t>
       </w:r>
       <w:r>
         <w:t xml:space="preserve"> solo se utilizará para guardar</w:t>
@@ -293,6 +281,7 @@
           </w:tcPr>
           <w:p>
             <w:r>
+              <w:lastRenderedPageBreak/>
               <w:t>Historia de Usuario</w:t>
             </w:r>
           </w:p>
@@ -366,15 +355,7 @@
           </w:p>
           <w:p>
             <w:r>
-              <w:t xml:space="preserve">Como cliente deseo que las tarjetas de noticias tengan un botón donde me despliegue las opciones de agregar la noticia  a favoritos  y también la opción de compartir la noticia original por </w:t>
-            </w:r>
-            <w:proofErr w:type="spellStart"/>
-            <w:r>
-              <w:t>whatsapp</w:t>
-            </w:r>
-            <w:proofErr w:type="spellEnd"/>
-            <w:r>
-              <w:t xml:space="preserve"> Facebook etc.</w:t>
+              <w:t>Como cliente deseo que las tarjetas de noticias tengan un botón donde me despliegue las opciones de agregar la noticia  a favoritos  y también la opción de compartir la noticia original por whatsapp Facebook etc.</w:t>
             </w:r>
           </w:p>
         </w:tc>
@@ -540,10 +521,7 @@
           </w:tcPr>
           <w:p>
             <w:r>
-              <w:t xml:space="preserve">Nro.: </w:t>
-            </w:r>
-            <w:r>
-              <w:t>3</w:t>
+              <w:t>Nro.: 3</w:t>
             </w:r>
           </w:p>
         </w:tc>
@@ -559,10 +537,7 @@
           </w:tcPr>
           <w:p>
             <w:r>
-              <w:t xml:space="preserve">Nombre Historia: </w:t>
-            </w:r>
-            <w:r>
-              <w:t>Encabezados</w:t>
+              <w:t>Nombre Historia: Encabezados</w:t>
             </w:r>
           </w:p>
         </w:tc>
@@ -609,13 +584,7 @@
           </w:p>
           <w:p>
             <w:r>
-              <w:t xml:space="preserve">  </w:t>
-            </w:r>
-            <w:r>
-              <w:t xml:space="preserve">Como cliente deseo </w:t>
-            </w:r>
-            <w:r>
-              <w:t>poder ver las noticias según una clasificación   por encabezados y al tocar la opción me despliegue las noticias  referentes a ese encabezado como deportes, política etc.</w:t>
+              <w:t xml:space="preserve">  Como cliente deseo poder ver las noticias según una clasificación   por encabezados y al tocar la opción me despliegue las noticias  referentes a ese encabezado como deportes, política etc.</w:t>
             </w:r>
           </w:p>
         </w:tc>
@@ -706,10 +675,7 @@
           </w:tcPr>
           <w:p>
             <w:r>
-              <w:t xml:space="preserve">Nro.: </w:t>
-            </w:r>
-            <w:r>
-              <w:t>4</w:t>
+              <w:t>Nro.: 4</w:t>
             </w:r>
           </w:p>
         </w:tc>
@@ -725,10 +691,7 @@
           </w:tcPr>
           <w:p>
             <w:r>
-              <w:t xml:space="preserve">Nombre Historia: </w:t>
-            </w:r>
-            <w:r>
-              <w:t>Favoritos</w:t>
+              <w:t>Nombre Historia: Favoritos</w:t>
             </w:r>
           </w:p>
         </w:tc>
@@ -775,16 +738,11 @@
           </w:p>
           <w:p>
             <w:r>
-              <w:t xml:space="preserve">Como cliente deseo </w:t>
-            </w:r>
-            <w:r>
-              <w:t xml:space="preserve">poder ver las noticias que he agregado a favoritos, y además </w:t>
+              <w:t xml:space="preserve">Como cliente deseo poder ver las noticias que he agregado a favoritos, y además </w:t>
             </w:r>
             <w:r>
               <w:t>al dar clic</w:t>
             </w:r>
-            <w:bookmarkStart w:id="0" w:name="_GoBack"/>
-            <w:bookmarkEnd w:id="0"/>
             <w:r>
               <w:t xml:space="preserve"> a un botón de opciones poder eliminar esa noticia de favoritos o compartir la noticia.</w:t>
             </w:r>
@@ -970,7 +928,7 @@
                     <pic:cNvPicPr/>
                   </pic:nvPicPr>
                   <pic:blipFill>
-                    <a:blip r:embed="rId6"/>
+                    <a:blip r:embed="rId8"/>
                     <a:stretch>
                       <a:fillRect/>
                     </a:stretch>
@@ -1000,7 +958,6 @@
           <w:noProof/>
           <w:lang w:eastAsia="es-EC"/>
         </w:rPr>
-        <w:lastRenderedPageBreak/>
         <w:drawing>
           <wp:inline distT="0" distB="0" distL="0" distR="0" wp14:anchorId="0A872720" wp14:editId="5001521F">
             <wp:extent cx="1887322" cy="3318493"/>
@@ -1017,7 +974,7 @@
                     <pic:cNvPicPr/>
                   </pic:nvPicPr>
                   <pic:blipFill>
-                    <a:blip r:embed="rId7"/>
+                    <a:blip r:embed="rId9"/>
                     <a:stretch>
                       <a:fillRect/>
                     </a:stretch>
@@ -1058,7 +1015,7 @@
                     <pic:cNvPicPr/>
                   </pic:nvPicPr>
                   <pic:blipFill>
-                    <a:blip r:embed="rId8"/>
+                    <a:blip r:embed="rId10"/>
                     <a:stretch>
                       <a:fillRect/>
                     </a:stretch>
@@ -1088,6 +1045,7 @@
           <w:noProof/>
           <w:lang w:eastAsia="es-EC"/>
         </w:rPr>
+        <w:lastRenderedPageBreak/>
         <w:drawing>
           <wp:inline distT="0" distB="0" distL="0" distR="0" wp14:anchorId="64839D88" wp14:editId="6BFAA559">
             <wp:extent cx="4125773" cy="3443157"/>
@@ -1104,7 +1062,7 @@
                     <pic:cNvPicPr/>
                   </pic:nvPicPr>
                   <pic:blipFill>
-                    <a:blip r:embed="rId9"/>
+                    <a:blip r:embed="rId11"/>
                     <a:stretch>
                       <a:fillRect/>
                     </a:stretch>
@@ -1189,14 +1147,8 @@
         </w:numPr>
       </w:pPr>
       <w:r>
-        <w:lastRenderedPageBreak/>
-        <w:t xml:space="preserve">Navegables </w:t>
+        <w:t>Navegables del  prototipo</w:t>
       </w:r>
-      <w:proofErr w:type="gramStart"/>
-      <w:r>
-        <w:t>del  prototipo</w:t>
-      </w:r>
-      <w:proofErr w:type="gramEnd"/>
     </w:p>
     <w:p>
       <w:pPr>
@@ -1211,6 +1163,7 @@
           <w:noProof/>
           <w:lang w:eastAsia="es-EC"/>
         </w:rPr>
+        <w:lastRenderedPageBreak/>
         <w:drawing>
           <wp:inline distT="0" distB="0" distL="0" distR="0" wp14:anchorId="3D6C6433" wp14:editId="024CCBB4">
             <wp:extent cx="5153603" cy="5263465"/>
@@ -1227,7 +1180,7 @@
                     <pic:cNvPicPr/>
                   </pic:nvPicPr>
                   <pic:blipFill>
-                    <a:blip r:embed="rId10"/>
+                    <a:blip r:embed="rId12"/>
                     <a:stretch>
                       <a:fillRect/>
                     </a:stretch>
@@ -1258,13 +1211,8 @@
         <w:pStyle w:val="Prrafodelista"/>
       </w:pPr>
       <w:r>
-        <w:t xml:space="preserve">Este es el link del prototipo en </w:t>
+        <w:t>Este es el link del prototipo en Figma</w:t>
       </w:r>
-      <w:proofErr w:type="spellStart"/>
-      <w:r>
-        <w:t>Figma</w:t>
-      </w:r>
-      <w:proofErr w:type="spellEnd"/>
     </w:p>
     <w:p>
       <w:pPr>
@@ -1280,6 +1228,7 @@
       </w:pPr>
     </w:p>
     <w:sectPr>
+      <w:headerReference w:type="default" r:id="rId13"/>
       <w:pgSz w:w="11906" w:h="16838"/>
       <w:pgMar w:top="1417" w:right="1701" w:bottom="1417" w:left="1701" w:header="708" w:footer="708" w:gutter="0"/>
       <w:cols w:space="708"/>
@@ -1287,6 +1236,450 @@
     </w:sectPr>
   </w:body>
 </w:document>
+</file>
+
+<file path=word/endnotes.xml><?xml version="1.0" encoding="utf-8"?>
+<w:endnotes xmlns:wpc="http://schemas.microsoft.com/office/word/2010/wordprocessingCanvas" xmlns:cx="http://schemas.microsoft.com/office/drawing/2014/chartex" xmlns:mc="http://schemas.openxmlformats.org/markup-compatibility/2006" xmlns:o="urn:schemas-microsoft-com:office:office" xmlns:r="http://schemas.openxmlformats.org/officeDocument/2006/relationships" xmlns:m="http://schemas.openxmlformats.org/officeDocument/2006/math" xmlns:v="urn:schemas-microsoft-com:vml" xmlns:wp14="http://schemas.microsoft.com/office/word/2010/wordprocessingDrawing" xmlns:wp="http://schemas.openxmlformats.org/drawingml/2006/wordprocessingDrawing" xmlns:w10="urn:schemas-microsoft-com:office:word" xmlns:w="http://schemas.openxmlformats.org/wordprocessingml/2006/main" xmlns:w14="http://schemas.microsoft.com/office/word/2010/wordml" xmlns:w15="http://schemas.microsoft.com/office/word/2012/wordml" xmlns:w16se="http://schemas.microsoft.com/office/word/2015/wordml/symex" xmlns:wpg="http://schemas.microsoft.com/office/word/2010/wordprocessingGroup" xmlns:wpi="http://schemas.microsoft.com/office/word/2010/wordprocessingInk" xmlns:wne="http://schemas.microsoft.com/office/word/2006/wordml" xmlns:wps="http://schemas.microsoft.com/office/word/2010/wordprocessingShape" mc:Ignorable="w14 w15 w16se wp14">
+  <w:endnote w:type="separator" w:id="-1">
+    <w:p>
+      <w:pPr>
+        <w:spacing w:after="0" w:line="240" w:lineRule="auto"/>
+      </w:pPr>
+      <w:r>
+        <w:separator/>
+      </w:r>
+    </w:p>
+  </w:endnote>
+  <w:endnote w:type="continuationSeparator" w:id="0">
+    <w:p>
+      <w:pPr>
+        <w:spacing w:after="0" w:line="240" w:lineRule="auto"/>
+      </w:pPr>
+      <w:r>
+        <w:continuationSeparator/>
+      </w:r>
+    </w:p>
+  </w:endnote>
+</w:endnotes>
+</file>
+
+<file path=word/footnotes.xml><?xml version="1.0" encoding="utf-8"?>
+<w:footnotes xmlns:wpc="http://schemas.microsoft.com/office/word/2010/wordprocessingCanvas" xmlns:cx="http://schemas.microsoft.com/office/drawing/2014/chartex" xmlns:mc="http://schemas.openxmlformats.org/markup-compatibility/2006" xmlns:o="urn:schemas-microsoft-com:office:office" xmlns:r="http://schemas.openxmlformats.org/officeDocument/2006/relationships" xmlns:m="http://schemas.openxmlformats.org/officeDocument/2006/math" xmlns:v="urn:schemas-microsoft-com:vml" xmlns:wp14="http://schemas.microsoft.com/office/word/2010/wordprocessingDrawing" xmlns:wp="http://schemas.openxmlformats.org/drawingml/2006/wordprocessingDrawing" xmlns:w10="urn:schemas-microsoft-com:office:word" xmlns:w="http://schemas.openxmlformats.org/wordprocessingml/2006/main" xmlns:w14="http://schemas.microsoft.com/office/word/2010/wordml" xmlns:w15="http://schemas.microsoft.com/office/word/2012/wordml" xmlns:w16se="http://schemas.microsoft.com/office/word/2015/wordml/symex" xmlns:wpg="http://schemas.microsoft.com/office/word/2010/wordprocessingGroup" xmlns:wpi="http://schemas.microsoft.com/office/word/2010/wordprocessingInk" xmlns:wne="http://schemas.microsoft.com/office/word/2006/wordml" xmlns:wps="http://schemas.microsoft.com/office/word/2010/wordprocessingShape" mc:Ignorable="w14 w15 w16se wp14">
+  <w:footnote w:type="separator" w:id="-1">
+    <w:p>
+      <w:pPr>
+        <w:spacing w:after="0" w:line="240" w:lineRule="auto"/>
+      </w:pPr>
+      <w:r>
+        <w:separator/>
+      </w:r>
+    </w:p>
+  </w:footnote>
+  <w:footnote w:type="continuationSeparator" w:id="0">
+    <w:p>
+      <w:pPr>
+        <w:spacing w:after="0" w:line="240" w:lineRule="auto"/>
+      </w:pPr>
+      <w:r>
+        <w:continuationSeparator/>
+      </w:r>
+    </w:p>
+  </w:footnote>
+</w:footnotes>
+</file>
+
+<file path=word/header1.xml><?xml version="1.0" encoding="utf-8"?>
+<w:hdr xmlns:wpc="http://schemas.microsoft.com/office/word/2010/wordprocessingCanvas" xmlns:cx="http://schemas.microsoft.com/office/drawing/2014/chartex" xmlns:mc="http://schemas.openxmlformats.org/markup-compatibility/2006" xmlns:o="urn:schemas-microsoft-com:office:office" xmlns:r="http://schemas.openxmlformats.org/officeDocument/2006/relationships" xmlns:m="http://schemas.openxmlformats.org/officeDocument/2006/math" xmlns:v="urn:schemas-microsoft-com:vml" xmlns:wp14="http://schemas.microsoft.com/office/word/2010/wordprocessingDrawing" xmlns:wp="http://schemas.openxmlformats.org/drawingml/2006/wordprocessingDrawing" xmlns:w10="urn:schemas-microsoft-com:office:word" xmlns:w="http://schemas.openxmlformats.org/wordprocessingml/2006/main" xmlns:w14="http://schemas.microsoft.com/office/word/2010/wordml" xmlns:w15="http://schemas.microsoft.com/office/word/2012/wordml" xmlns:w16se="http://schemas.microsoft.com/office/word/2015/wordml/symex" xmlns:wpg="http://schemas.microsoft.com/office/word/2010/wordprocessingGroup" xmlns:wpi="http://schemas.microsoft.com/office/word/2010/wordprocessingInk" xmlns:wne="http://schemas.microsoft.com/office/word/2006/wordml" xmlns:wps="http://schemas.microsoft.com/office/word/2010/wordprocessingShape" mc:Ignorable="w14 w15 w16se wp14">
+  <w:p>
+    <w:pPr>
+      <w:pStyle w:val="Encabezado"/>
+    </w:pPr>
+    <w:r>
+      <w:rPr>
+        <w:noProof/>
+        <w:lang w:eastAsia="es-EC"/>
+      </w:rPr>
+      <mc:AlternateContent>
+        <mc:Choice Requires="wps">
+          <w:drawing>
+            <wp:anchor distT="0" distB="0" distL="118745" distR="118745" simplePos="0" relativeHeight="251659264" behindDoc="1" locked="0" layoutInCell="1" allowOverlap="0" wp14:anchorId="2634D64F" wp14:editId="540E507E">
+              <wp:simplePos x="0" y="0"/>
+              <wp:positionH relativeFrom="page">
+                <wp:posOffset>19050</wp:posOffset>
+              </wp:positionH>
+              <wp:positionV relativeFrom="topMargin">
+                <wp:posOffset>9525</wp:posOffset>
+              </wp:positionV>
+              <wp:extent cx="7543800" cy="1400175"/>
+              <wp:effectExtent l="0" t="0" r="0" b="9525"/>
+              <wp:wrapSquare wrapText="bothSides"/>
+              <wp:docPr id="197" name="Rectángulo 197"/>
+              <wp:cNvGraphicFramePr/>
+              <a:graphic xmlns:a="http://schemas.openxmlformats.org/drawingml/2006/main">
+                <a:graphicData uri="http://schemas.microsoft.com/office/word/2010/wordprocessingShape">
+                  <wps:wsp>
+                    <wps:cNvSpPr/>
+                    <wps:spPr>
+                      <a:xfrm>
+                        <a:off x="0" y="0"/>
+                        <a:ext cx="7543800" cy="1400175"/>
+                      </a:xfrm>
+                      <a:prstGeom prst="rect">
+                        <a:avLst/>
+                      </a:prstGeom>
+                      <a:solidFill>
+                        <a:schemeClr val="accent5">
+                          <a:lumMod val="50000"/>
+                        </a:schemeClr>
+                      </a:solidFill>
+                      <a:ln>
+                        <a:noFill/>
+                      </a:ln>
+                    </wps:spPr>
+                    <wps:style>
+                      <a:lnRef idx="2">
+                        <a:schemeClr val="accent1">
+                          <a:shade val="50000"/>
+                        </a:schemeClr>
+                      </a:lnRef>
+                      <a:fillRef idx="1">
+                        <a:schemeClr val="accent1"/>
+                      </a:fillRef>
+                      <a:effectRef idx="0">
+                        <a:schemeClr val="accent1"/>
+                      </a:effectRef>
+                      <a:fontRef idx="minor">
+                        <a:schemeClr val="lt1"/>
+                      </a:fontRef>
+                    </wps:style>
+                    <wps:txbx>
+                      <w:txbxContent>
+                        <w:sdt>
+                          <w:sdtPr>
+                            <w:rPr>
+                              <w:caps/>
+                              <w:color w:val="FFFFFF" w:themeColor="background1"/>
+                            </w:rPr>
+                            <w:alias w:val="Título"/>
+                            <w:tag w:val=""/>
+                            <w:id w:val="1189017394"/>
+                            <w:showingPlcHdr/>
+                            <w:dataBinding w:prefixMappings="xmlns:ns0='http://purl.org/dc/elements/1.1/' xmlns:ns1='http://schemas.openxmlformats.org/package/2006/metadata/core-properties' " w:xpath="/ns1:coreProperties[1]/ns0:title[1]" w:storeItemID="{6C3C8BC8-F283-45AE-878A-BAB7291924A1}"/>
+                            <w:text/>
+                          </w:sdtPr>
+                          <w:sdtContent>
+                            <w:p>
+                              <w:pPr>
+                                <w:pStyle w:val="Encabezado"/>
+                                <w:jc w:val="center"/>
+                                <w:rPr>
+                                  <w:caps/>
+                                  <w:color w:val="FFFFFF" w:themeColor="background1"/>
+                                </w:rPr>
+                              </w:pPr>
+                              <w:r>
+                                <w:rPr>
+                                  <w:caps/>
+                                  <w:color w:val="FFFFFF" w:themeColor="background1"/>
+                                </w:rPr>
+                                <w:t xml:space="preserve">     </w:t>
+                              </w:r>
+                            </w:p>
+                          </w:sdtContent>
+                        </w:sdt>
+                        <w:p>
+                          <w:r>
+                            <w:rPr>
+                              <w:noProof/>
+                              <w:lang w:eastAsia="es-EC"/>
+                            </w:rPr>
+                            <w:drawing>
+                              <wp:inline distT="0" distB="0" distL="0" distR="0" wp14:anchorId="0B85B527" wp14:editId="23835FAD">
+                                <wp:extent cx="1714500" cy="1019175"/>
+                                <wp:effectExtent l="0" t="0" r="0" b="9525"/>
+                                <wp:docPr id="6" name="Imagen 6" descr="https://www.epn.edu.ec/wp-content/uploads/2019/02/logo-EPN-blanco.png"/>
+                                <wp:cNvGraphicFramePr>
+                                  <a:graphicFrameLocks xmlns:a="http://schemas.openxmlformats.org/drawingml/2006/main" noChangeAspect="1"/>
+                                </wp:cNvGraphicFramePr>
+                                <a:graphic xmlns:a="http://schemas.openxmlformats.org/drawingml/2006/main">
+                                  <a:graphicData uri="http://schemas.openxmlformats.org/drawingml/2006/picture">
+                                    <pic:pic xmlns:pic="http://schemas.openxmlformats.org/drawingml/2006/picture">
+                                      <pic:nvPicPr>
+                                        <pic:cNvPr id="0" name="Picture 3" descr="https://www.epn.edu.ec/wp-content/uploads/2019/02/logo-EPN-blanco.png"/>
+                                        <pic:cNvPicPr>
+                                          <a:picLocks noChangeAspect="1" noChangeArrowheads="1"/>
+                                        </pic:cNvPicPr>
+                                      </pic:nvPicPr>
+                                      <pic:blipFill>
+                                        <a:blip r:embed="rId1">
+                                          <a:extLst>
+                                            <a:ext uri="{28A0092B-C50C-407E-A947-70E740481C1C}">
+                                              <a14:useLocalDpi xmlns:a14="http://schemas.microsoft.com/office/drawing/2010/main" val="0"/>
+                                            </a:ext>
+                                          </a:extLst>
+                                        </a:blip>
+                                        <a:srcRect/>
+                                        <a:stretch>
+                                          <a:fillRect/>
+                                        </a:stretch>
+                                      </pic:blipFill>
+                                      <pic:spPr bwMode="auto">
+                                        <a:xfrm>
+                                          <a:off x="0" y="0"/>
+                                          <a:ext cx="1714500" cy="1019175"/>
+                                        </a:xfrm>
+                                        <a:prstGeom prst="rect">
+                                          <a:avLst/>
+                                        </a:prstGeom>
+                                        <a:noFill/>
+                                        <a:ln>
+                                          <a:noFill/>
+                                        </a:ln>
+                                      </pic:spPr>
+                                    </pic:pic>
+                                  </a:graphicData>
+                                </a:graphic>
+                              </wp:inline>
+                            </w:drawing>
+                          </w:r>
+                          <w:r>
+                            <w:rPr>
+                              <w:noProof/>
+                              <w:lang w:eastAsia="es-EC"/>
+                            </w:rPr>
+                            <w:drawing>
+                              <wp:inline distT="0" distB="0" distL="0" distR="0">
+                                <wp:extent cx="5325745" cy="943610"/>
+                                <wp:effectExtent l="0" t="0" r="0" b="0"/>
+                                <wp:docPr id="7" name="Imagen 7"/>
+                                <wp:cNvGraphicFramePr>
+                                  <a:graphicFrameLocks xmlns:a="http://schemas.openxmlformats.org/drawingml/2006/main" noChangeAspect="1"/>
+                                </wp:cNvGraphicFramePr>
+                                <a:graphic xmlns:a="http://schemas.openxmlformats.org/drawingml/2006/main">
+                                  <a:graphicData uri="http://schemas.openxmlformats.org/drawingml/2006/picture">
+                                    <pic:pic xmlns:pic="http://schemas.openxmlformats.org/drawingml/2006/picture">
+                                      <pic:nvPicPr>
+                                        <pic:cNvPr id="0" name="Picture 1"/>
+                                        <pic:cNvPicPr>
+                                          <a:picLocks noChangeAspect="1" noChangeArrowheads="1"/>
+                                        </pic:cNvPicPr>
+                                      </pic:nvPicPr>
+                                      <pic:blipFill>
+                                        <a:blip r:embed="rId2">
+                                          <a:extLst>
+                                            <a:ext uri="{28A0092B-C50C-407E-A947-70E740481C1C}">
+                                              <a14:useLocalDpi xmlns:a14="http://schemas.microsoft.com/office/drawing/2010/main" val="0"/>
+                                            </a:ext>
+                                          </a:extLst>
+                                        </a:blip>
+                                        <a:srcRect/>
+                                        <a:stretch>
+                                          <a:fillRect/>
+                                        </a:stretch>
+                                      </pic:blipFill>
+                                      <pic:spPr bwMode="auto">
+                                        <a:xfrm>
+                                          <a:off x="0" y="0"/>
+                                          <a:ext cx="5325745" cy="943610"/>
+                                        </a:xfrm>
+                                        <a:prstGeom prst="rect">
+                                          <a:avLst/>
+                                        </a:prstGeom>
+                                        <a:noFill/>
+                                        <a:ln>
+                                          <a:noFill/>
+                                        </a:ln>
+                                      </pic:spPr>
+                                    </pic:pic>
+                                  </a:graphicData>
+                                </a:graphic>
+                              </wp:inline>
+                            </w:drawing>
+                          </w:r>
+                        </w:p>
+                      </w:txbxContent>
+                    </wps:txbx>
+                    <wps:bodyPr rot="0" spcFirstLastPara="0" vertOverflow="overflow" horzOverflow="overflow" vert="horz" wrap="square" lIns="91440" tIns="45720" rIns="91440" bIns="45720" numCol="1" spcCol="0" rtlCol="0" fromWordArt="0" anchor="ctr" anchorCtr="0" forceAA="0" compatLnSpc="1">
+                      <a:prstTxWarp prst="textNoShape">
+                        <a:avLst/>
+                      </a:prstTxWarp>
+                      <a:noAutofit/>
+                    </wps:bodyPr>
+                  </wps:wsp>
+                </a:graphicData>
+              </a:graphic>
+              <wp14:sizeRelH relativeFrom="margin">
+                <wp14:pctWidth>0</wp14:pctWidth>
+              </wp14:sizeRelH>
+              <wp14:sizeRelV relativeFrom="page">
+                <wp14:pctHeight>0</wp14:pctHeight>
+              </wp14:sizeRelV>
+            </wp:anchor>
+          </w:drawing>
+        </mc:Choice>
+        <mc:Fallback>
+          <w:pict>
+            <v:rect w14:anchorId="2634D64F" id="Rectángulo 197" o:spid="_x0000_s1026" style="position:absolute;margin-left:1.5pt;margin-top:.75pt;width:594pt;height:110.25pt;z-index:-251657216;visibility:visible;mso-wrap-style:square;mso-width-percent:0;mso-height-percent:0;mso-wrap-distance-left:9.35pt;mso-wrap-distance-top:0;mso-wrap-distance-right:9.35pt;mso-wrap-distance-bottom:0;mso-position-horizontal:absolute;mso-position-horizontal-relative:page;mso-position-vertical:absolute;mso-position-vertical-relative:top-margin-area;mso-width-percent:0;mso-height-percent:0;mso-width-relative:margin;mso-height-relative:page;v-text-anchor:middle" o:gfxdata="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" o:allowoverlap="f" fillcolor="#1f3763 [1608]" stroked="f" strokeweight="1pt">
+              <v:textbox>
+                <w:txbxContent>
+                  <w:sdt>
+                    <w:sdtPr>
+                      <w:rPr>
+                        <w:caps/>
+                        <w:color w:val="FFFFFF" w:themeColor="background1"/>
+                      </w:rPr>
+                      <w:alias w:val="Título"/>
+                      <w:tag w:val=""/>
+                      <w:id w:val="1189017394"/>
+                      <w:showingPlcHdr/>
+                      <w:dataBinding w:prefixMappings="xmlns:ns0='http://purl.org/dc/elements/1.1/' xmlns:ns1='http://schemas.openxmlformats.org/package/2006/metadata/core-properties' " w:xpath="/ns1:coreProperties[1]/ns0:title[1]" w:storeItemID="{6C3C8BC8-F283-45AE-878A-BAB7291924A1}"/>
+                      <w:text/>
+                    </w:sdtPr>
+                    <w:sdtContent>
+                      <w:p>
+                        <w:pPr>
+                          <w:pStyle w:val="Encabezado"/>
+                          <w:jc w:val="center"/>
+                          <w:rPr>
+                            <w:caps/>
+                            <w:color w:val="FFFFFF" w:themeColor="background1"/>
+                          </w:rPr>
+                        </w:pPr>
+                        <w:r>
+                          <w:rPr>
+                            <w:caps/>
+                            <w:color w:val="FFFFFF" w:themeColor="background1"/>
+                          </w:rPr>
+                          <w:t xml:space="preserve">     </w:t>
+                        </w:r>
+                      </w:p>
+                    </w:sdtContent>
+                  </w:sdt>
+                  <w:p>
+                    <w:r>
+                      <w:rPr>
+                        <w:noProof/>
+                        <w:lang w:eastAsia="es-EC"/>
+                      </w:rPr>
+                      <w:drawing>
+                        <wp:inline distT="0" distB="0" distL="0" distR="0" wp14:anchorId="0B85B527" wp14:editId="23835FAD">
+                          <wp:extent cx="1714500" cy="1019175"/>
+                          <wp:effectExtent l="0" t="0" r="0" b="9525"/>
+                          <wp:docPr id="6" name="Imagen 6" descr="https://www.epn.edu.ec/wp-content/uploads/2019/02/logo-EPN-blanco.png"/>
+                          <wp:cNvGraphicFramePr>
+                            <a:graphicFrameLocks xmlns:a="http://schemas.openxmlformats.org/drawingml/2006/main" noChangeAspect="1"/>
+                          </wp:cNvGraphicFramePr>
+                          <a:graphic xmlns:a="http://schemas.openxmlformats.org/drawingml/2006/main">
+                            <a:graphicData uri="http://schemas.openxmlformats.org/drawingml/2006/picture">
+                              <pic:pic xmlns:pic="http://schemas.openxmlformats.org/drawingml/2006/picture">
+                                <pic:nvPicPr>
+                                  <pic:cNvPr id="0" name="Picture 3" descr="https://www.epn.edu.ec/wp-content/uploads/2019/02/logo-EPN-blanco.png"/>
+                                  <pic:cNvPicPr>
+                                    <a:picLocks noChangeAspect="1" noChangeArrowheads="1"/>
+                                  </pic:cNvPicPr>
+                                </pic:nvPicPr>
+                                <pic:blipFill>
+                                  <a:blip r:embed="rId1">
+                                    <a:extLst>
+                                      <a:ext uri="{28A0092B-C50C-407E-A947-70E740481C1C}">
+                                        <a14:useLocalDpi xmlns:a14="http://schemas.microsoft.com/office/drawing/2010/main" val="0"/>
+                                      </a:ext>
+                                    </a:extLst>
+                                  </a:blip>
+                                  <a:srcRect/>
+                                  <a:stretch>
+                                    <a:fillRect/>
+                                  </a:stretch>
+                                </pic:blipFill>
+                                <pic:spPr bwMode="auto">
+                                  <a:xfrm>
+                                    <a:off x="0" y="0"/>
+                                    <a:ext cx="1714500" cy="1019175"/>
+                                  </a:xfrm>
+                                  <a:prstGeom prst="rect">
+                                    <a:avLst/>
+                                  </a:prstGeom>
+                                  <a:noFill/>
+                                  <a:ln>
+                                    <a:noFill/>
+                                  </a:ln>
+                                </pic:spPr>
+                              </pic:pic>
+                            </a:graphicData>
+                          </a:graphic>
+                        </wp:inline>
+                      </w:drawing>
+                    </w:r>
+                    <w:r>
+                      <w:rPr>
+                        <w:noProof/>
+                        <w:lang w:eastAsia="es-EC"/>
+                      </w:rPr>
+                      <w:drawing>
+                        <wp:inline distT="0" distB="0" distL="0" distR="0">
+                          <wp:extent cx="5325745" cy="943610"/>
+                          <wp:effectExtent l="0" t="0" r="0" b="0"/>
+                          <wp:docPr id="7" name="Imagen 7"/>
+                          <wp:cNvGraphicFramePr>
+                            <a:graphicFrameLocks xmlns:a="http://schemas.openxmlformats.org/drawingml/2006/main" noChangeAspect="1"/>
+                          </wp:cNvGraphicFramePr>
+                          <a:graphic xmlns:a="http://schemas.openxmlformats.org/drawingml/2006/main">
+                            <a:graphicData uri="http://schemas.openxmlformats.org/drawingml/2006/picture">
+                              <pic:pic xmlns:pic="http://schemas.openxmlformats.org/drawingml/2006/picture">
+                                <pic:nvPicPr>
+                                  <pic:cNvPr id="0" name="Picture 1"/>
+                                  <pic:cNvPicPr>
+                                    <a:picLocks noChangeAspect="1" noChangeArrowheads="1"/>
+                                  </pic:cNvPicPr>
+                                </pic:nvPicPr>
+                                <pic:blipFill>
+                                  <a:blip r:embed="rId2">
+                                    <a:extLst>
+                                      <a:ext uri="{28A0092B-C50C-407E-A947-70E740481C1C}">
+                                        <a14:useLocalDpi xmlns:a14="http://schemas.microsoft.com/office/drawing/2010/main" val="0"/>
+                                      </a:ext>
+                                    </a:extLst>
+                                  </a:blip>
+                                  <a:srcRect/>
+                                  <a:stretch>
+                                    <a:fillRect/>
+                                  </a:stretch>
+                                </pic:blipFill>
+                                <pic:spPr bwMode="auto">
+                                  <a:xfrm>
+                                    <a:off x="0" y="0"/>
+                                    <a:ext cx="5325745" cy="943610"/>
+                                  </a:xfrm>
+                                  <a:prstGeom prst="rect">
+                                    <a:avLst/>
+                                  </a:prstGeom>
+                                  <a:noFill/>
+                                  <a:ln>
+                                    <a:noFill/>
+                                  </a:ln>
+                                </pic:spPr>
+                              </pic:pic>
+                            </a:graphicData>
+                          </a:graphic>
+                        </wp:inline>
+                      </w:drawing>
+                    </w:r>
+                  </w:p>
+                </w:txbxContent>
+              </v:textbox>
+              <w10:wrap type="square" anchorx="page" anchory="margin"/>
+            </v:rect>
+          </w:pict>
+        </mc:Fallback>
+      </mc:AlternateContent>
+    </w:r>
+  </w:p>
+  <w:p>
+    <w:pPr>
+      <w:pStyle w:val="Encabezado"/>
+    </w:pPr>
+  </w:p>
+</w:hdr>
 </file>
 
 <file path=word/numbering.xml><?xml version="1.0" encoding="utf-8"?>
@@ -2013,7 +2406,556 @@
       <w:u w:val="single"/>
     </w:rPr>
   </w:style>
+  <w:style w:type="paragraph" w:styleId="Encabezado">
+    <w:name w:val="header"/>
+    <w:basedOn w:val="Normal"/>
+    <w:link w:val="EncabezadoCar"/>
+    <w:uiPriority w:val="99"/>
+    <w:unhideWhenUsed/>
+    <w:rsid w:val="00F2768D"/>
+    <w:pPr>
+      <w:tabs>
+        <w:tab w:val="center" w:pos="4252"/>
+        <w:tab w:val="right" w:pos="8504"/>
+      </w:tabs>
+      <w:spacing w:after="0" w:line="240" w:lineRule="auto"/>
+    </w:pPr>
+  </w:style>
+  <w:style w:type="character" w:customStyle="1" w:styleId="EncabezadoCar">
+    <w:name w:val="Encabezado Car"/>
+    <w:basedOn w:val="Fuentedeprrafopredeter"/>
+    <w:link w:val="Encabezado"/>
+    <w:uiPriority w:val="99"/>
+    <w:rsid w:val="00F2768D"/>
+  </w:style>
+  <w:style w:type="paragraph" w:styleId="Piedepgina">
+    <w:name w:val="footer"/>
+    <w:basedOn w:val="Normal"/>
+    <w:link w:val="PiedepginaCar"/>
+    <w:uiPriority w:val="99"/>
+    <w:unhideWhenUsed/>
+    <w:rsid w:val="00F2768D"/>
+    <w:pPr>
+      <w:tabs>
+        <w:tab w:val="center" w:pos="4252"/>
+        <w:tab w:val="right" w:pos="8504"/>
+      </w:tabs>
+      <w:spacing w:after="0" w:line="240" w:lineRule="auto"/>
+    </w:pPr>
+  </w:style>
+  <w:style w:type="character" w:customStyle="1" w:styleId="PiedepginaCar">
+    <w:name w:val="Pie de página Car"/>
+    <w:basedOn w:val="Fuentedeprrafopredeter"/>
+    <w:link w:val="Piedepgina"/>
+    <w:uiPriority w:val="99"/>
+    <w:rsid w:val="00F2768D"/>
+  </w:style>
 </w:styles>
+</file>
+
+<file path=word/glossary/document.xml><?xml version="1.0" encoding="utf-8"?>
+<w:glossaryDocument xmlns:wpc="http://schemas.microsoft.com/office/word/2010/wordprocessingCanvas" xmlns:cx="http://schemas.microsoft.com/office/drawing/2014/chartex" xmlns:mc="http://schemas.openxmlformats.org/markup-compatibility/2006" xmlns:o="urn:schemas-microsoft-com:office:office" xmlns:r="http://schemas.openxmlformats.org/officeDocument/2006/relationships" xmlns:m="http://schemas.openxmlformats.org/officeDocument/2006/math" xmlns:v="urn:schemas-microsoft-com:vml" xmlns:wp14="http://schemas.microsoft.com/office/word/2010/wordprocessingDrawing" xmlns:wp="http://schemas.openxmlformats.org/drawingml/2006/wordprocessingDrawing" xmlns:w10="urn:schemas-microsoft-com:office:word" xmlns:w="http://schemas.openxmlformats.org/wordprocessingml/2006/main" xmlns:w14="http://schemas.microsoft.com/office/word/2010/wordml" xmlns:w15="http://schemas.microsoft.com/office/word/2012/wordml" xmlns:w16se="http://schemas.microsoft.com/office/word/2015/wordml/symex" xmlns:wpg="http://schemas.microsoft.com/office/word/2010/wordprocessingGroup" xmlns:wpi="http://schemas.microsoft.com/office/word/2010/wordprocessingInk" xmlns:wne="http://schemas.microsoft.com/office/word/2006/wordml" xmlns:wps="http://schemas.microsoft.com/office/word/2010/wordprocessingShape" mc:Ignorable="w14 w15 w16se wp14"/>
+</file>
+
+<file path=word/glossary/fontTable.xml><?xml version="1.0" encoding="utf-8"?>
+<w:fonts xmlns:mc="http://schemas.openxmlformats.org/markup-compatibility/2006" xmlns:r="http://schemas.openxmlformats.org/officeDocument/2006/relationships" xmlns:w="http://schemas.openxmlformats.org/wordprocessingml/2006/main" xmlns:w14="http://schemas.microsoft.com/office/word/2010/wordml" xmlns:w15="http://schemas.microsoft.com/office/word/2012/wordml" xmlns:w16se="http://schemas.microsoft.com/office/word/2015/wordml/symex" mc:Ignorable="w14 w15 w16se">
+  <w:font w:name="Times New Roman">
+    <w:panose1 w:val="02020603050405020304"/>
+    <w:charset w:val="00"/>
+    <w:family w:val="roman"/>
+    <w:pitch w:val="variable"/>
+    <w:sig w:usb0="E0002EFF" w:usb1="C000785B" w:usb2="00000009" w:usb3="00000000" w:csb0="000001FF" w:csb1="00000000"/>
+  </w:font>
+  <w:font w:name="Calibri">
+    <w:panose1 w:val="020F0502020204030204"/>
+    <w:charset w:val="00"/>
+    <w:family w:val="swiss"/>
+    <w:pitch w:val="variable"/>
+    <w:sig w:usb0="E4002EFF" w:usb1="C000247B" w:usb2="00000009" w:usb3="00000000" w:csb0="000001FF" w:csb1="00000000"/>
+  </w:font>
+  <w:font w:name="Calibri Light">
+    <w:panose1 w:val="020F0302020204030204"/>
+    <w:charset w:val="00"/>
+    <w:family w:val="swiss"/>
+    <w:pitch w:val="variable"/>
+    <w:sig w:usb0="E4002EFF" w:usb1="C000247B" w:usb2="00000009" w:usb3="00000000" w:csb0="000001FF" w:csb1="00000000"/>
+  </w:font>
+</w:fonts>
+</file>
+
+<file path=word/glossary/settings.xml><?xml version="1.0" encoding="utf-8"?>
+<w:settings xmlns:mc="http://schemas.openxmlformats.org/markup-compatibility/2006" xmlns:o="urn:schemas-microsoft-com:office:office" xmlns:r="http://schemas.openxmlformats.org/officeDocument/2006/relationships" xmlns:m="http://schemas.openxmlformats.org/officeDocument/2006/math" xmlns:v="urn:schemas-microsoft-com:vml" xmlns:w10="urn:schemas-microsoft-com:office:word" xmlns:w="http://schemas.openxmlformats.org/wordprocessingml/2006/main" xmlns:w14="http://schemas.microsoft.com/office/word/2010/wordml" xmlns:w15="http://schemas.microsoft.com/office/word/2012/wordml" xmlns:w16se="http://schemas.microsoft.com/office/word/2015/wordml/symex" xmlns:sl="http://schemas.openxmlformats.org/schemaLibrary/2006/main" mc:Ignorable="w14 w15 w16se">
+  <w:view w:val="normal"/>
+  <w:defaultTabStop w:val="708"/>
+  <w:hyphenationZone w:val="425"/>
+  <w:characterSpacingControl w:val="doNotCompress"/>
+  <w:compat>
+    <w:useFELayout/>
+    <w:compatSetting w:name="compatibilityMode" w:uri="http://schemas.microsoft.com/office/word" w:val="15"/>
+    <w:compatSetting w:name="overrideTableStyleFontSizeAndJustification" w:uri="http://schemas.microsoft.com/office/word" w:val="1"/>
+    <w:compatSetting w:name="enableOpenTypeFeatures" w:uri="http://schemas.microsoft.com/office/word" w:val="1"/>
+    <w:compatSetting w:name="doNotFlipMirrorIndents" w:uri="http://schemas.microsoft.com/office/word" w:val="1"/>
+    <w:compatSetting w:name="differentiateMultirowTableHeaders" w:uri="http://schemas.microsoft.com/office/word" w:val="1"/>
+  </w:compat>
+  <w:rsids>
+    <w:rsidRoot w:val="003D5582"/>
+    <w:rsid w:val="003D5582"/>
+    <w:rsid w:val="00F2104C"/>
+  </w:rsids>
+  <m:mathPr>
+    <m:mathFont m:val="Cambria Math"/>
+    <m:brkBin m:val="before"/>
+    <m:brkBinSub m:val="--"/>
+    <m:smallFrac m:val="0"/>
+    <m:dispDef/>
+    <m:lMargin m:val="0"/>
+    <m:rMargin m:val="0"/>
+    <m:defJc m:val="centerGroup"/>
+    <m:wrapIndent m:val="1440"/>
+    <m:intLim m:val="subSup"/>
+    <m:naryLim m:val="undOvr"/>
+  </m:mathPr>
+  <w:themeFontLang w:val="es-EC"/>
+  <w:clrSchemeMapping w:bg1="light1" w:t1="dark1" w:bg2="light2" w:t2="dark2" w:accent1="accent1" w:accent2="accent2" w:accent3="accent3" w:accent4="accent4" w:accent5="accent5" w:accent6="accent6" w:hyperlink="hyperlink" w:followedHyperlink="followedHyperlink"/>
+  <w:decimalSymbol w:val=","/>
+  <w:listSeparator w:val=";"/>
+  <w15:chartTrackingRefBased/>
+</w:settings>
+</file>
+
+<file path=word/glossary/styles.xml><?xml version="1.0" encoding="utf-8"?>
+<w:styles xmlns:mc="http://schemas.openxmlformats.org/markup-compatibility/2006" xmlns:r="http://schemas.openxmlformats.org/officeDocument/2006/relationships" xmlns:w="http://schemas.openxmlformats.org/wordprocessingml/2006/main" xmlns:w14="http://schemas.microsoft.com/office/word/2010/wordml" xmlns:w15="http://schemas.microsoft.com/office/word/2012/wordml" xmlns:w16se="http://schemas.microsoft.com/office/word/2015/wordml/symex" mc:Ignorable="w14 w15 w16se">
+  <w:docDefaults>
+    <w:rPrDefault>
+      <w:rPr>
+        <w:rFonts w:asciiTheme="minorHAnsi" w:eastAsiaTheme="minorEastAsia" w:hAnsiTheme="minorHAnsi" w:cstheme="minorBidi"/>
+        <w:sz w:val="22"/>
+        <w:szCs w:val="22"/>
+        <w:lang w:val="es-EC" w:eastAsia="es-EC" w:bidi="ar-SA"/>
+      </w:rPr>
+    </w:rPrDefault>
+    <w:pPrDefault>
+      <w:pPr>
+        <w:spacing w:after="160" w:line="259" w:lineRule="auto"/>
+      </w:pPr>
+    </w:pPrDefault>
+  </w:docDefaults>
+  <w:latentStyles w:defLockedState="0" w:defUIPriority="99" w:defSemiHidden="0" w:defUnhideWhenUsed="0" w:defQFormat="0" w:count="371">
+    <w:lsdException w:name="Normal" w:uiPriority="0" w:qFormat="1"/>
+    <w:lsdException w:name="heading 1" w:uiPriority="9" w:qFormat="1"/>
+    <w:lsdException w:name="heading 2" w:semiHidden="1" w:uiPriority="9" w:unhideWhenUsed="1" w:qFormat="1"/>
+    <w:lsdException w:name="heading 3" w:semiHidden="1" w:uiPriority="9" w:unhideWhenUsed="1" w:qFormat="1"/>
+    <w:lsdException w:name="heading 4" w:semiHidden="1" w:uiPriority="9" w:unhideWhenUsed="1" w:qFormat="1"/>
+    <w:lsdException w:name="heading 5" w:semiHidden="1" w:uiPriority="9" w:unhideWhenUsed="1" w:qFormat="1"/>
+    <w:lsdException w:name="heading 6" w:semiHidden="1" w:uiPriority="9" w:unhideWhenUsed="1" w:qFormat="1"/>
+    <w:lsdException w:name="heading 7" w:semiHidden="1" w:uiPriority="9" w:unhideWhenUsed="1" w:qFormat="1"/>
+    <w:lsdException w:name="heading 8" w:semiHidden="1" w:uiPriority="9" w:unhideWhenUsed="1" w:qFormat="1"/>
+    <w:lsdException w:name="heading 9" w:semiHidden="1" w:uiPriority="9" w:unhideWhenUsed="1" w:qFormat="1"/>
+    <w:lsdException w:name="index 1" w:semiHidden="1" w:unhideWhenUsed="1"/>
+    <w:lsdException w:name="index 2" w:semiHidden="1" w:unhideWhenUsed="1"/>
+    <w:lsdException w:name="index 3" w:semiHidden="1" w:unhideWhenUsed="1"/>
+    <w:lsdException w:name="index 4" w:semiHidden="1" w:unhideWhenUsed="1"/>
+    <w:lsdException w:name="index 5" w:semiHidden="1" w:unhideWhenUsed="1"/>
+    <w:lsdException w:name="index 6" w:semiHidden="1" w:unhideWhenUsed="1"/>
+    <w:lsdException w:name="index 7" w:semiHidden="1" w:unhideWhenUsed="1"/>
+    <w:lsdException w:name="index 8" w:semiHidden="1" w:unhideWhenUsed="1"/>
+    <w:lsdException w:name="index 9" w:semiHidden="1" w:unhideWhenUsed="1"/>
+    <w:lsdException w:name="toc 1" w:semiHidden="1" w:uiPriority="39" w:unhideWhenUsed="1"/>
+    <w:lsdException w:name="toc 2" w:semiHidden="1" w:uiPriority="39" w:unhideWhenUsed="1"/>
+    <w:lsdException w:name="toc 3" w:semiHidden="1" w:uiPriority="39" w:unhideWhenUsed="1"/>
+    <w:lsdException w:name="toc 4" w:semiHidden="1" w:uiPriority="39" w:unhideWhenUsed="1"/>
+    <w:lsdException w:name="toc 5" w:semiHidden="1" w:uiPriority="39" w:unhideWhenUsed="1"/>
+    <w:lsdException w:name="toc 6" w:semiHidden="1" w:uiPriority="39" w:unhideWhenUsed="1"/>
+    <w:lsdException w:name="toc 7" w:semiHidden="1" w:uiPriority="39" w:unhideWhenUsed="1"/>
+    <w:lsdException w:name="toc 8" w:semiHidden="1" w:uiPriority="39" w:unhideWhenUsed="1"/>
+    <w:lsdException w:name="toc 9" w:semiHidden="1" w:uiPriority="39" w:unhideWhenUsed="1"/>
+    <w:lsdException w:name="Normal Indent" w:semiHidden="1" w:unhideWhenUsed="1"/>
+    <w:lsdException w:name="footnote text" w:semiHidden="1" w:unhideWhenUsed="1"/>
+    <w:lsdException w:name="annotation text" w:semiHidden="1" w:unhideWhenUsed="1"/>
+    <w:lsdException w:name="header" w:semiHidden="1" w:unhideWhenUsed="1"/>
+    <w:lsdException w:name="footer" w:semiHidden="1" w:unhideWhenUsed="1"/>
+    <w:lsdException w:name="index heading" w:semiHidden="1" w:unhideWhenUsed="1"/>
+    <w:lsdException w:name="caption" w:semiHidden="1" w:uiPriority="35" w:unhideWhenUsed="1" w:qFormat="1"/>
+    <w:lsdException w:name="table of figures" w:semiHidden="1" w:unhideWhenUsed="1"/>
+    <w:lsdException w:name="envelope address" w:semiHidden="1" w:unhideWhenUsed="1"/>
+    <w:lsdException w:name="envelope return" w:semiHidden="1" w:unhideWhenUsed="1"/>
+    <w:lsdException w:name="footnote reference" w:semiHidden="1" w:unhideWhenUsed="1"/>
+    <w:lsdException w:name="annotation reference" w:semiHidden="1" w:unhideWhenUsed="1"/>
+    <w:lsdException w:name="line number" w:semiHidden="1" w:unhideWhenUsed="1"/>
+    <w:lsdException w:name="page number" w:semiHidden="1" w:unhideWhenUsed="1"/>
+    <w:lsdException w:name="endnote reference" w:semiHidden="1" w:unhideWhenUsed="1"/>
+    <w:lsdException w:name="endnote text" w:semiHidden="1" w:unhideWhenUsed="1"/>
+    <w:lsdException w:name="table of authorities" w:semiHidden="1" w:unhideWhenUsed="1"/>
+    <w:lsdException w:name="macro" w:semiHidden="1" w:unhideWhenUsed="1"/>
+    <w:lsdException w:name="toa heading" w:semiHidden="1" w:unhideWhenUsed="1"/>
+    <w:lsdException w:name="List" w:semiHidden="1" w:unhideWhenUsed="1"/>
+    <w:lsdException w:name="List Bullet" w:semiHidden="1" w:unhideWhenUsed="1"/>
+    <w:lsdException w:name="List Number" w:semiHidden="1" w:unhideWhenUsed="1"/>
+    <w:lsdException w:name="List 2" w:semiHidden="1" w:unhideWhenUsed="1"/>
+    <w:lsdException w:name="List 3" w:semiHidden="1" w:unhideWhenUsed="1"/>
+    <w:lsdException w:name="List 4" w:semiHidden="1" w:unhideWhenUsed="1"/>
+    <w:lsdException w:name="List 5" w:semiHidden="1" w:unhideWhenUsed="1"/>
+    <w:lsdException w:name="List Bullet 2" w:semiHidden="1" w:unhideWhenUsed="1"/>
+    <w:lsdException w:name="List Bullet 3" w:semiHidden="1" w:unhideWhenUsed="1"/>
+    <w:lsdException w:name="List Bullet 4" w:semiHidden="1" w:unhideWhenUsed="1"/>
+    <w:lsdException w:name="List Bullet 5" w:semiHidden="1" w:unhideWhenUsed="1"/>
+    <w:lsdException w:name="List Number 2" w:semiHidden="1" w:unhideWhenUsed="1"/>
+    <w:lsdException w:name="List Number 3" w:semiHidden="1" w:unhideWhenUsed="1"/>
+    <w:lsdException w:name="List Number 4" w:semiHidden="1" w:unhideWhenUsed="1"/>
+    <w:lsdException w:name="List Number 5" w:semiHidden="1" w:unhideWhenUsed="1"/>
+    <w:lsdException w:name="Title" w:uiPriority="10" w:qFormat="1"/>
+    <w:lsdException w:name="Closing" w:semiHidden="1" w:unhideWhenUsed="1"/>
+    <w:lsdException w:name="Signature" w:semiHidden="1" w:unhideWhenUsed="1"/>
+    <w:lsdException w:name="Default Paragraph Font" w:semiHidden="1" w:uiPriority="1" w:unhideWhenUsed="1"/>
+    <w:lsdException w:name="Body Text" w:semiHidden="1" w:unhideWhenUsed="1"/>
+    <w:lsdException w:name="Body Text Indent" w:semiHidden="1" w:unhideWhenUsed="1"/>
+    <w:lsdException w:name="List Continue" w:semiHidden="1" w:unhideWhenUsed="1"/>
+    <w:lsdException w:name="List Continue 2" w:semiHidden="1" w:unhideWhenUsed="1"/>
+    <w:lsdException w:name="List Continue 3" w:semiHidden="1" w:unhideWhenUsed="1"/>
+    <w:lsdException w:name="List Continue 4" w:semiHidden="1" w:unhideWhenUsed="1"/>
+    <w:lsdException w:name="List Continue 5" w:semiHidden="1" w:unhideWhenUsed="1"/>
+    <w:lsdException w:name="Message Header" w:semiHidden="1" w:unhideWhenUsed="1"/>
+    <w:lsdException w:name="Subtitle" w:uiPriority="11" w:qFormat="1"/>
+    <w:lsdException w:name="Salutation" w:semiHidden="1" w:unhideWhenUsed="1"/>
+    <w:lsdException w:name="Date" w:semiHidden="1" w:unhideWhenUsed="1"/>
+    <w:lsdException w:name="Body Text First Indent" w:semiHidden="1" w:unhideWhenUsed="1"/>
+    <w:lsdException w:name="Body Text First Indent 2" w:semiHidden="1" w:unhideWhenUsed="1"/>
+    <w:lsdException w:name="Note Heading" w:semiHidden="1" w:unhideWhenUsed="1"/>
+    <w:lsdException w:name="Body Text 2" w:semiHidden="1" w:unhideWhenUsed="1"/>
+    <w:lsdException w:name="Body Text 3" w:semiHidden="1" w:unhideWhenUsed="1"/>
+    <w:lsdException w:name="Body Text Indent 2" w:semiHidden="1" w:unhideWhenUsed="1"/>
+    <w:lsdException w:name="Body Text Indent 3" w:semiHidden="1" w:unhideWhenUsed="1"/>
+    <w:lsdException w:name="Block Text" w:semiHidden="1" w:unhideWhenUsed="1"/>
+    <w:lsdException w:name="Hyperlink" w:semiHidden="1" w:unhideWhenUsed="1"/>
+    <w:lsdException w:name="FollowedHyperlink" w:semiHidden="1" w:unhideWhenUsed="1"/>
+    <w:lsdException w:name="Strong" w:uiPriority="22" w:qFormat="1"/>
+    <w:lsdException w:name="Emphasis" w:uiPriority="20" w:qFormat="1"/>
+    <w:lsdException w:name="Document Map" w:semiHidden="1" w:unhideWhenUsed="1"/>
+    <w:lsdException w:name="Plain Text" w:semiHidden="1" w:unhideWhenUsed="1"/>
+    <w:lsdException w:name="E-mail Signature" w:semiHidden="1" w:unhideWhenUsed="1"/>
+    <w:lsdException w:name="HTML Top of Form" w:semiHidden="1" w:unhideWhenUsed="1"/>
+    <w:lsdException w:name="HTML Bottom of Form" w:semiHidden="1" w:unhideWhenUsed="1"/>
+    <w:lsdException w:name="Normal (Web)" w:semiHidden="1" w:unhideWhenUsed="1"/>
+    <w:lsdException w:name="HTML Acronym" w:semiHidden="1" w:unhideWhenUsed="1"/>
+    <w:lsdException w:name="HTML Address" w:semiHidden="1" w:unhideWhenUsed="1"/>
+    <w:lsdException w:name="HTML Cite" w:semiHidden="1" w:unhideWhenUsed="1"/>
+    <w:lsdException w:name="HTML Code" w:semiHidden="1" w:unhideWhenUsed="1"/>
+    <w:lsdException w:name="HTML Definition" w:semiHidden="1" w:unhideWhenUsed="1"/>
+    <w:lsdException w:name="HTML Keyboard" w:semiHidden="1" w:unhideWhenUsed="1"/>
+    <w:lsdException w:name="HTML Preformatted" w:semiHidden="1" w:unhideWhenUsed="1"/>
+    <w:lsdException w:name="HTML Sample" w:semiHidden="1" w:unhideWhenUsed="1"/>
+    <w:lsdException w:name="HTML Typewriter" w:semiHidden="1" w:unhideWhenUsed="1"/>
+    <w:lsdException w:name="HTML Variable" w:semiHidden="1" w:unhideWhenUsed="1"/>
+    <w:lsdException w:name="Normal Table" w:semiHidden="1" w:unhideWhenUsed="1"/>
+    <w:lsdException w:name="annotation subject" w:semiHidden="1" w:unhideWhenUsed="1"/>
+    <w:lsdException w:name="No List" w:semiHidden="1" w:unhideWhenUsed="1"/>
+    <w:lsdException w:name="Outline List 1" w:semiHidden="1" w:unhideWhenUsed="1"/>
+    <w:lsdException w:name="Outline List 2" w:semiHidden="1" w:unhideWhenUsed="1"/>
+    <w:lsdException w:name="Outline List 3" w:semiHidden="1" w:unhideWhenUsed="1"/>
+    <w:lsdException w:name="Table Simple 1" w:semiHidden="1" w:unhideWhenUsed="1"/>
+    <w:lsdException w:name="Table Simple 2" w:semiHidden="1" w:unhideWhenUsed="1"/>
+    <w:lsdException w:name="Table Simple 3" w:semiHidden="1" w:unhideWhenUsed="1"/>
+    <w:lsdException w:name="Table Classic 1" w:semiHidden="1" w:unhideWhenUsed="1"/>
+    <w:lsdException w:name="Table Classic 2" w:semiHidden="1" w:unhideWhenUsed="1"/>
+    <w:lsdException w:name="Table Classic 3" w:semiHidden="1" w:unhideWhenUsed="1"/>
+    <w:lsdException w:name="Table Classic 4" w:semiHidden="1" w:unhideWhenUsed="1"/>
+    <w:lsdException w:name="Table Colorful 1" w:semiHidden="1" w:unhideWhenUsed="1"/>
+    <w:lsdException w:name="Table Colorful 2" w:semiHidden="1" w:unhideWhenUsed="1"/>
+    <w:lsdException w:name="Table Colorful 3" w:semiHidden="1" w:unhideWhenUsed="1"/>
+    <w:lsdException w:name="Table Columns 1" w:semiHidden="1" w:unhideWhenUsed="1"/>
+    <w:lsdException w:name="Table Columns 2" w:semiHidden="1" w:unhideWhenUsed="1"/>
+    <w:lsdException w:name="Table Columns 3" w:semiHidden="1" w:unhideWhenUsed="1"/>
+    <w:lsdException w:name="Table Columns 4" w:semiHidden="1" w:unhideWhenUsed="1"/>
+    <w:lsdException w:name="Table Columns 5" w:semiHidden="1" w:unhideWhenUsed="1"/>
+    <w:lsdException w:name="Table Grid 1" w:semiHidden="1" w:unhideWhenUsed="1"/>
+    <w:lsdException w:name="Table Grid 2" w:semiHidden="1" w:unhideWhenUsed="1"/>
+    <w:lsdException w:name="Table Grid 3" w:semiHidden="1" w:unhideWhenUsed="1"/>
+    <w:lsdException w:name="Table Grid 4" w:semiHidden="1" w:unhideWhenUsed="1"/>
+    <w:lsdException w:name="Table Grid 5" w:semiHidden="1" w:unhideWhenUsed="1"/>
+    <w:lsdException w:name="Table Grid 6" w:semiHidden="1" w:unhideWhenUsed="1"/>
+    <w:lsdException w:name="Table Grid 7" w:semiHidden="1" w:unhideWhenUsed="1"/>
+    <w:lsdException w:name="Table Grid 8" w:semiHidden="1" w:unhideWhenUsed="1"/>
+    <w:lsdException w:name="Table List 1" w:semiHidden="1" w:unhideWhenUsed="1"/>
+    <w:lsdException w:name="Table List 2" w:semiHidden="1" w:unhideWhenUsed="1"/>
+    <w:lsdException w:name="Table List 3" w:semiHidden="1" w:unhideWhenUsed="1"/>
+    <w:lsdException w:name="Table List 4" w:semiHidden="1" w:unhideWhenUsed="1"/>
+    <w:lsdException w:name="Table List 5" w:semiHidden="1" w:unhideWhenUsed="1"/>
+    <w:lsdException w:name="Table List 6" w:semiHidden="1" w:unhideWhenUsed="1"/>
+    <w:lsdException w:name="Table List 7" w:semiHidden="1" w:unhideWhenUsed="1"/>
+    <w:lsdException w:name="Table List 8" w:semiHidden="1" w:unhideWhenUsed="1"/>
+    <w:lsdException w:name="Table 3D effects 1" w:semiHidden="1" w:unhideWhenUsed="1"/>
+    <w:lsdException w:name="Table 3D effects 2" w:semiHidden="1" w:unhideWhenUsed="1"/>
+    <w:lsdException w:name="Table 3D effects 3" w:semiHidden="1" w:unhideWhenUsed="1"/>
+    <w:lsdException w:name="Table Contemporary" w:semiHidden="1" w:unhideWhenUsed="1"/>
+    <w:lsdException w:name="Table Elegant" w:semiHidden="1" w:unhideWhenUsed="1"/>
+    <w:lsdException w:name="Table Professional" w:semiHidden="1" w:unhideWhenUsed="1"/>
+    <w:lsdException w:name="Table Subtle 1" w:semiHidden="1" w:unhideWhenUsed="1"/>
+    <w:lsdException w:name="Table Subtle 2" w:semiHidden="1" w:unhideWhenUsed="1"/>
+    <w:lsdException w:name="Table Web 1" w:semiHidden="1" w:unhideWhenUsed="1"/>
+    <w:lsdException w:name="Table Web 2" w:semiHidden="1" w:unhideWhenUsed="1"/>
+    <w:lsdException w:name="Table Web 3" w:semiHidden="1" w:unhideWhenUsed="1"/>
+    <w:lsdException w:name="Balloon Text" w:semiHidden="1" w:unhideWhenUsed="1"/>
+    <w:lsdException w:name="Table Grid" w:uiPriority="39"/>
+    <w:lsdException w:name="Table Theme" w:semiHidden="1" w:unhideWhenUsed="1"/>
+    <w:lsdException w:name="Placeholder Text" w:semiHidden="1"/>
+    <w:lsdException w:name="No Spacing" w:uiPriority="1" w:qFormat="1"/>
+    <w:lsdException w:name="Light Shading" w:uiPriority="60"/>
+    <w:lsdException w:name="Light List" w:uiPriority="61"/>
+    <w:lsdException w:name="Light Grid" w:uiPriority="62"/>
+    <w:lsdException w:name="Medium Shading 1" w:uiPriority="63"/>
+    <w:lsdException w:name="Medium Shading 2" w:uiPriority="64"/>
+    <w:lsdException w:name="Medium List 1" w:uiPriority="65"/>
+    <w:lsdException w:name="Medium List 2" w:uiPriority="66"/>
+    <w:lsdException w:name="Medium Grid 1" w:uiPriority="67"/>
+    <w:lsdException w:name="Medium Grid 2" w:uiPriority="68"/>
+    <w:lsdException w:name="Medium Grid 3" w:uiPriority="69"/>
+    <w:lsdException w:name="Dark List" w:uiPriority="70"/>
+    <w:lsdException w:name="Colorful Shading" w:uiPriority="71"/>
+    <w:lsdException w:name="Colorful List" w:uiPriority="72"/>
+    <w:lsdException w:name="Colorful Grid" w:uiPriority="73"/>
+    <w:lsdException w:name="Light Shading Accent 1" w:uiPriority="60"/>
+    <w:lsdException w:name="Light List Accent 1" w:uiPriority="61"/>
+    <w:lsdException w:name="Light Grid Accent 1" w:uiPriority="62"/>
+    <w:lsdException w:name="Medium Shading 1 Accent 1" w:uiPriority="63"/>
+    <w:lsdException w:name="Medium Shading 2 Accent 1" w:uiPriority="64"/>
+    <w:lsdException w:name="Medium List 1 Accent 1" w:uiPriority="65"/>
+    <w:lsdException w:name="Revision" w:semiHidden="1"/>
+    <w:lsdException w:name="List Paragraph" w:uiPriority="34" w:qFormat="1"/>
+    <w:lsdException w:name="Quote" w:uiPriority="29" w:qFormat="1"/>
+    <w:lsdException w:name="Intense Quote" w:uiPriority="30" w:qFormat="1"/>
+    <w:lsdException w:name="Medium List 2 Accent 1" w:uiPriority="66"/>
+    <w:lsdException w:name="Medium Grid 1 Accent 1" w:uiPriority="67"/>
+    <w:lsdException w:name="Medium Grid 2 Accent 1" w:uiPriority="68"/>
+    <w:lsdException w:name="Medium Grid 3 Accent 1" w:uiPriority="69"/>
+    <w:lsdException w:name="Dark List Accent 1" w:uiPriority="70"/>
+    <w:lsdException w:name="Colorful Shading Accent 1" w:uiPriority="71"/>
+    <w:lsdException w:name="Colorful List Accent 1" w:uiPriority="72"/>
+    <w:lsdException w:name="Colorful Grid Accent 1" w:uiPriority="73"/>
+    <w:lsdException w:name="Light Shading Accent 2" w:uiPriority="60"/>
+    <w:lsdException w:name="Light List Accent 2" w:uiPriority="61"/>
+    <w:lsdException w:name="Light Grid Accent 2" w:uiPriority="62"/>
+    <w:lsdException w:name="Medium Shading 1 Accent 2" w:uiPriority="63"/>
+    <w:lsdException w:name="Medium Shading 2 Accent 2" w:uiPriority="64"/>
+    <w:lsdException w:name="Medium List 1 Accent 2" w:uiPriority="65"/>
+    <w:lsdException w:name="Medium List 2 Accent 2" w:uiPriority="66"/>
+    <w:lsdException w:name="Medium Grid 1 Accent 2" w:uiPriority="67"/>
+    <w:lsdException w:name="Medium Grid 2 Accent 2" w:uiPriority="68"/>
+    <w:lsdException w:name="Medium Grid 3 Accent 2" w:uiPriority="69"/>
+    <w:lsdException w:name="Dark List Accent 2" w:uiPriority="70"/>
+    <w:lsdException w:name="Colorful Shading Accent 2" w:uiPriority="71"/>
+    <w:lsdException w:name="Colorful List Accent 2" w:uiPriority="72"/>
+    <w:lsdException w:name="Colorful Grid Accent 2" w:uiPriority="73"/>
+    <w:lsdException w:name="Light Shading Accent 3" w:uiPriority="60"/>
+    <w:lsdException w:name="Light List Accent 3" w:uiPriority="61"/>
+    <w:lsdException w:name="Light Grid Accent 3" w:uiPriority="62"/>
+    <w:lsdException w:name="Medium Shading 1 Accent 3" w:uiPriority="63"/>
+    <w:lsdException w:name="Medium Shading 2 Accent 3" w:uiPriority="64"/>
+    <w:lsdException w:name="Medium List 1 Accent 3" w:uiPriority="65"/>
+    <w:lsdException w:name="Medium List 2 Accent 3" w:uiPriority="66"/>
+    <w:lsdException w:name="Medium Grid 1 Accent 3" w:uiPriority="67"/>
+    <w:lsdException w:name="Medium Grid 2 Accent 3" w:uiPriority="68"/>
+    <w:lsdException w:name="Medium Grid 3 Accent 3" w:uiPriority="69"/>
+    <w:lsdException w:name="Dark List Accent 3" w:uiPriority="70"/>
+    <w:lsdException w:name="Colorful Shading Accent 3" w:uiPriority="71"/>
+    <w:lsdException w:name="Colorful List Accent 3" w:uiPriority="72"/>
+    <w:lsdException w:name="Colorful Grid Accent 3" w:uiPriority="73"/>
+    <w:lsdException w:name="Light Shading Accent 4" w:uiPriority="60"/>
+    <w:lsdException w:name="Light List Accent 4" w:uiPriority="61"/>
+    <w:lsdException w:name="Light Grid Accent 4" w:uiPriority="62"/>
+    <w:lsdException w:name="Medium Shading 1 Accent 4" w:uiPriority="63"/>
+    <w:lsdException w:name="Medium Shading 2 Accent 4" w:uiPriority="64"/>
+    <w:lsdException w:name="Medium List 1 Accent 4" w:uiPriority="65"/>
+    <w:lsdException w:name="Medium List 2 Accent 4" w:uiPriority="66"/>
+    <w:lsdException w:name="Medium Grid 1 Accent 4" w:uiPriority="67"/>
+    <w:lsdException w:name="Medium Grid 2 Accent 4" w:uiPriority="68"/>
+    <w:lsdException w:name="Medium Grid 3 Accent 4" w:uiPriority="69"/>
+    <w:lsdException w:name="Dark List Accent 4" w:uiPriority="70"/>
+    <w:lsdException w:name="Colorful Shading Accent 4" w:uiPriority="71"/>
+    <w:lsdException w:name="Colorful List Accent 4" w:uiPriority="72"/>
+    <w:lsdException w:name="Colorful Grid Accent 4" w:uiPriority="73"/>
+    <w:lsdException w:name="Light Shading Accent 5" w:uiPriority="60"/>
+    <w:lsdException w:name="Light List Accent 5" w:uiPriority="61"/>
+    <w:lsdException w:name="Light Grid Accent 5" w:uiPriority="62"/>
+    <w:lsdException w:name="Medium Shading 1 Accent 5" w:uiPriority="63"/>
+    <w:lsdException w:name="Medium Shading 2 Accent 5" w:uiPriority="64"/>
+    <w:lsdException w:name="Medium List 1 Accent 5" w:uiPriority="65"/>
+    <w:lsdException w:name="Medium List 2 Accent 5" w:uiPriority="66"/>
+    <w:lsdException w:name="Medium Grid 1 Accent 5" w:uiPriority="67"/>
+    <w:lsdException w:name="Medium Grid 2 Accent 5" w:uiPriority="68"/>
+    <w:lsdException w:name="Medium Grid 3 Accent 5" w:uiPriority="69"/>
+    <w:lsdException w:name="Dark List Accent 5" w:uiPriority="70"/>
+    <w:lsdException w:name="Colorful Shading Accent 5" w:uiPriority="71"/>
+    <w:lsdException w:name="Colorful List Accent 5" w:uiPriority="72"/>
+    <w:lsdException w:name="Colorful Grid Accent 5" w:uiPriority="73"/>
+    <w:lsdException w:name="Light Shading Accent 6" w:uiPriority="60"/>
+    <w:lsdException w:name="Light List Accent 6" w:uiPriority="61"/>
+    <w:lsdException w:name="Light Grid Accent 6" w:uiPriority="62"/>
+    <w:lsdException w:name="Medium Shading 1 Accent 6" w:uiPriority="63"/>
+    <w:lsdException w:name="Medium Shading 2 Accent 6" w:uiPriority="64"/>
+    <w:lsdException w:name="Medium List 1 Accent 6" w:uiPriority="65"/>
+    <w:lsdException w:name="Medium List 2 Accent 6" w:uiPriority="66"/>
+    <w:lsdException w:name="Medium Grid 1 Accent 6" w:uiPriority="67"/>
+    <w:lsdException w:name="Medium Grid 2 Accent 6" w:uiPriority="68"/>
+    <w:lsdException w:name="Medium Grid 3 Accent 6" w:uiPriority="69"/>
+    <w:lsdException w:name="Dark List Accent 6" w:uiPriority="70"/>
+    <w:lsdException w:name="Colorful Shading Accent 6" w:uiPriority="71"/>
+    <w:lsdException w:name="Colorful List Accent 6" w:uiPriority="72"/>
+    <w:lsdException w:name="Colorful Grid Accent 6" w:uiPriority="73"/>
+    <w:lsdException w:name="Subtle Emphasis" w:uiPriority="19" w:qFormat="1"/>
+    <w:lsdException w:name="Intense Emphasis" w:uiPriority="21" w:qFormat="1"/>
+    <w:lsdException w:name="Subtle Reference" w:uiPriority="31" w:qFormat="1"/>
+    <w:lsdException w:name="Intense Reference" w:uiPriority="32" w:qFormat="1"/>
+    <w:lsdException w:name="Book Title" w:uiPriority="33" w:qFormat="1"/>
+    <w:lsdException w:name="Bibliography" w:semiHidden="1" w:uiPriority="37" w:unhideWhenUsed="1"/>
+    <w:lsdException w:name="TOC Heading" w:semiHidden="1" w:uiPriority="39" w:unhideWhenUsed="1" w:qFormat="1"/>
+    <w:lsdException w:name="Plain Table 1" w:uiPriority="41"/>
+    <w:lsdException w:name="Plain Table 2" w:uiPriority="42"/>
+    <w:lsdException w:name="Plain Table 3" w:uiPriority="43"/>
+    <w:lsdException w:name="Plain Table 4" w:uiPriority="44"/>
+    <w:lsdException w:name="Plain Table 5" w:uiPriority="45"/>
+    <w:lsdException w:name="Grid Table Light" w:uiPriority="40"/>
+    <w:lsdException w:name="Grid Table 1 Light" w:uiPriority="46"/>
+    <w:lsdException w:name="Grid Table 2" w:uiPriority="47"/>
+    <w:lsdException w:name="Grid Table 3" w:uiPriority="48"/>
+    <w:lsdException w:name="Grid Table 4" w:uiPriority="49"/>
+    <w:lsdException w:name="Grid Table 5 Dark" w:uiPriority="50"/>
+    <w:lsdException w:name="Grid Table 6 Colorful" w:uiPriority="51"/>
+    <w:lsdException w:name="Grid Table 7 Colorful" w:uiPriority="52"/>
+    <w:lsdException w:name="Grid Table 1 Light Accent 1" w:uiPriority="46"/>
+    <w:lsdException w:name="Grid Table 2 Accent 1" w:uiPriority="47"/>
+    <w:lsdException w:name="Grid Table 3 Accent 1" w:uiPriority="48"/>
+    <w:lsdException w:name="Grid Table 4 Accent 1" w:uiPriority="49"/>
+    <w:lsdException w:name="Grid Table 5 Dark Accent 1" w:uiPriority="50"/>
+    <w:lsdException w:name="Grid Table 6 Colorful Accent 1" w:uiPriority="51"/>
+    <w:lsdException w:name="Grid Table 7 Colorful Accent 1" w:uiPriority="52"/>
+    <w:lsdException w:name="Grid Table 1 Light Accent 2" w:uiPriority="46"/>
+    <w:lsdException w:name="Grid Table 2 Accent 2" w:uiPriority="47"/>
+    <w:lsdException w:name="Grid Table 3 Accent 2" w:uiPriority="48"/>
+    <w:lsdException w:name="Grid Table 4 Accent 2" w:uiPriority="49"/>
+    <w:lsdException w:name="Grid Table 5 Dark Accent 2" w:uiPriority="50"/>
+    <w:lsdException w:name="Grid Table 6 Colorful Accent 2" w:uiPriority="51"/>
+    <w:lsdException w:name="Grid Table 7 Colorful Accent 2" w:uiPriority="52"/>
+    <w:lsdException w:name="Grid Table 1 Light Accent 3" w:uiPriority="46"/>
+    <w:lsdException w:name="Grid Table 2 Accent 3" w:uiPriority="47"/>
+    <w:lsdException w:name="Grid Table 3 Accent 3" w:uiPriority="48"/>
+    <w:lsdException w:name="Grid Table 4 Accent 3" w:uiPriority="49"/>
+    <w:lsdException w:name="Grid Table 5 Dark Accent 3" w:uiPriority="50"/>
+    <w:lsdException w:name="Grid Table 6 Colorful Accent 3" w:uiPriority="51"/>
+    <w:lsdException w:name="Grid Table 7 Colorful Accent 3" w:uiPriority="52"/>
+    <w:lsdException w:name="Grid Table 1 Light Accent 4" w:uiPriority="46"/>
+    <w:lsdException w:name="Grid Table 2 Accent 4" w:uiPriority="47"/>
+    <w:lsdException w:name="Grid Table 3 Accent 4" w:uiPriority="48"/>
+    <w:lsdException w:name="Grid Table 4 Accent 4" w:uiPriority="49"/>
+    <w:lsdException w:name="Grid Table 5 Dark Accent 4" w:uiPriority="50"/>
+    <w:lsdException w:name="Grid Table 6 Colorful Accent 4" w:uiPriority="51"/>
+    <w:lsdException w:name="Grid Table 7 Colorful Accent 4" w:uiPriority="52"/>
+    <w:lsdException w:name="Grid Table 1 Light Accent 5" w:uiPriority="46"/>
+    <w:lsdException w:name="Grid Table 2 Accent 5" w:uiPriority="47"/>
+    <w:lsdException w:name="Grid Table 3 Accent 5" w:uiPriority="48"/>
+    <w:lsdException w:name="Grid Table 4 Accent 5" w:uiPriority="49"/>
+    <w:lsdException w:name="Grid Table 5 Dark Accent 5" w:uiPriority="50"/>
+    <w:lsdException w:name="Grid Table 6 Colorful Accent 5" w:uiPriority="51"/>
+    <w:lsdException w:name="Grid Table 7 Colorful Accent 5" w:uiPriority="52"/>
+    <w:lsdException w:name="Grid Table 1 Light Accent 6" w:uiPriority="46"/>
+    <w:lsdException w:name="Grid Table 2 Accent 6" w:uiPriority="47"/>
+    <w:lsdException w:name="Grid Table 3 Accent 6" w:uiPriority="48"/>
+    <w:lsdException w:name="Grid Table 4 Accent 6" w:uiPriority="49"/>
+    <w:lsdException w:name="Grid Table 5 Dark Accent 6" w:uiPriority="50"/>
+    <w:lsdException w:name="Grid Table 6 Colorful Accent 6" w:uiPriority="51"/>
+    <w:lsdException w:name="Grid Table 7 Colorful Accent 6" w:uiPriority="52"/>
+    <w:lsdException w:name="List Table 1 Light" w:uiPriority="46"/>
+    <w:lsdException w:name="List Table 2" w:uiPriority="47"/>
+    <w:lsdException w:name="List Table 3" w:uiPriority="48"/>
+    <w:lsdException w:name="List Table 4" w:uiPriority="49"/>
+    <w:lsdException w:name="List Table 5 Dark" w:uiPriority="50"/>
+    <w:lsdException w:name="List Table 6 Colorful" w:uiPriority="51"/>
+    <w:lsdException w:name="List Table 7 Colorful" w:uiPriority="52"/>
+    <w:lsdException w:name="List Table 1 Light Accent 1" w:uiPriority="46"/>
+    <w:lsdException w:name="List Table 2 Accent 1" w:uiPriority="47"/>
+    <w:lsdException w:name="List Table 3 Accent 1" w:uiPriority="48"/>
+    <w:lsdException w:name="List Table 4 Accent 1" w:uiPriority="49"/>
+    <w:lsdException w:name="List Table 5 Dark Accent 1" w:uiPriority="50"/>
+    <w:lsdException w:name="List Table 6 Colorful Accent 1" w:uiPriority="51"/>
+    <w:lsdException w:name="List Table 7 Colorful Accent 1" w:uiPriority="52"/>
+    <w:lsdException w:name="List Table 1 Light Accent 2" w:uiPriority="46"/>
+    <w:lsdException w:name="List Table 2 Accent 2" w:uiPriority="47"/>
+    <w:lsdException w:name="List Table 3 Accent 2" w:uiPriority="48"/>
+    <w:lsdException w:name="List Table 4 Accent 2" w:uiPriority="49"/>
+    <w:lsdException w:name="List Table 5 Dark Accent 2" w:uiPriority="50"/>
+    <w:lsdException w:name="List Table 6 Colorful Accent 2" w:uiPriority="51"/>
+    <w:lsdException w:name="List Table 7 Colorful Accent 2" w:uiPriority="52"/>
+    <w:lsdException w:name="List Table 1 Light Accent 3" w:uiPriority="46"/>
+    <w:lsdException w:name="List Table 2 Accent 3" w:uiPriority="47"/>
+    <w:lsdException w:name="List Table 3 Accent 3" w:uiPriority="48"/>
+    <w:lsdException w:name="List Table 4 Accent 3" w:uiPriority="49"/>
+    <w:lsdException w:name="List Table 5 Dark Accent 3" w:uiPriority="50"/>
+    <w:lsdException w:name="List Table 6 Colorful Accent 3" w:uiPriority="51"/>
+    <w:lsdException w:name="List Table 7 Colorful Accent 3" w:uiPriority="52"/>
+    <w:lsdException w:name="List Table 1 Light Accent 4" w:uiPriority="46"/>
+    <w:lsdException w:name="List Table 2 Accent 4" w:uiPriority="47"/>
+    <w:lsdException w:name="List Table 3 Accent 4" w:uiPriority="48"/>
+    <w:lsdException w:name="List Table 4 Accent 4" w:uiPriority="49"/>
+    <w:lsdException w:name="List Table 5 Dark Accent 4" w:uiPriority="50"/>
+    <w:lsdException w:name="List Table 6 Colorful Accent 4" w:uiPriority="51"/>
+    <w:lsdException w:name="List Table 7 Colorful Accent 4" w:uiPriority="52"/>
+    <w:lsdException w:name="List Table 1 Light Accent 5" w:uiPriority="46"/>
+    <w:lsdException w:name="List Table 2 Accent 5" w:uiPriority="47"/>
+    <w:lsdException w:name="List Table 3 Accent 5" w:uiPriority="48"/>
+    <w:lsdException w:name="List Table 4 Accent 5" w:uiPriority="49"/>
+    <w:lsdException w:name="List Table 5 Dark Accent 5" w:uiPriority="50"/>
+    <w:lsdException w:name="List Table 6 Colorful Accent 5" w:uiPriority="51"/>
+    <w:lsdException w:name="List Table 7 Colorful Accent 5" w:uiPriority="52"/>
+    <w:lsdException w:name="List Table 1 Light Accent 6" w:uiPriority="46"/>
+    <w:lsdException w:name="List Table 2 Accent 6" w:uiPriority="47"/>
+    <w:lsdException w:name="List Table 3 Accent 6" w:uiPriority="48"/>
+    <w:lsdException w:name="List Table 4 Accent 6" w:uiPriority="49"/>
+    <w:lsdException w:name="List Table 5 Dark Accent 6" w:uiPriority="50"/>
+    <w:lsdException w:name="List Table 6 Colorful Accent 6" w:uiPriority="51"/>
+    <w:lsdException w:name="List Table 7 Colorful Accent 6" w:uiPriority="52"/>
+  </w:latentStyles>
+  <w:style w:type="paragraph" w:default="1" w:styleId="Normal">
+    <w:name w:val="Normal"/>
+    <w:qFormat/>
+  </w:style>
+  <w:style w:type="character" w:default="1" w:styleId="Fuentedeprrafopredeter">
+    <w:name w:val="Default Paragraph Font"/>
+    <w:uiPriority w:val="1"/>
+    <w:semiHidden/>
+    <w:unhideWhenUsed/>
+  </w:style>
+  <w:style w:type="table" w:default="1" w:styleId="Tablanormal">
+    <w:name w:val="Normal Table"/>
+    <w:uiPriority w:val="99"/>
+    <w:semiHidden/>
+    <w:unhideWhenUsed/>
+    <w:tblPr>
+      <w:tblInd w:w="0" w:type="dxa"/>
+      <w:tblCellMar>
+        <w:top w:w="0" w:type="dxa"/>
+        <w:left w:w="108" w:type="dxa"/>
+        <w:bottom w:w="0" w:type="dxa"/>
+        <w:right w:w="108" w:type="dxa"/>
+      </w:tblCellMar>
+    </w:tblPr>
+  </w:style>
+  <w:style w:type="numbering" w:default="1" w:styleId="Sinlista">
+    <w:name w:val="No List"/>
+    <w:uiPriority w:val="99"/>
+    <w:semiHidden/>
+    <w:unhideWhenUsed/>
+  </w:style>
+  <w:style w:type="paragraph" w:customStyle="1" w:styleId="FBC7C24F212642E3A503F5591E2FED82">
+    <w:name w:val="FBC7C24F212642E3A503F5591E2FED82"/>
+    <w:rsid w:val="003D5582"/>
+  </w:style>
+</w:styles>
+</file>
+
+<file path=word/glossary/webSettings.xml><?xml version="1.0" encoding="utf-8"?>
+<w:webSettings xmlns:mc="http://schemas.openxmlformats.org/markup-compatibility/2006" xmlns:r="http://schemas.openxmlformats.org/officeDocument/2006/relationships" xmlns:w="http://schemas.openxmlformats.org/wordprocessingml/2006/main" xmlns:w14="http://schemas.microsoft.com/office/word/2010/wordml" xmlns:w15="http://schemas.microsoft.com/office/word/2012/wordml" xmlns:w16se="http://schemas.microsoft.com/office/word/2015/wordml/symex" mc:Ignorable="w14 w15 w16se">
+  <w:optimizeForBrowser/>
+  <w:allowPNG/>
+</w:webSettings>
 </file>
 
 <file path=word/theme/theme1.xml><?xml version="1.0" encoding="utf-8"?>

</xml_diff>